<commit_message>
Fix addendum for Plaintiff Confidential Information
</commit_message>
<xml_diff>
--- a/docassemble/MA209AProtectiveOrder/data/templates/209A_confidential_info_addendum.docx
+++ b/docassemble/MA209AProtectiveOrder/data/templates/209A_confidential_info_addendum.docx
@@ -10,9 +10,6 @@
           <w:numId w:val="2"/>
         </w:numPr>
         <w:jc w:val="center"/>
-        <w:rPr>
-          <w:rFonts w:hint="eastAsia"/>
-        </w:rPr>
       </w:pPr>
       <w:r>
         <w:t>CONFIDENTIAL</w:t>
@@ -31,9 +28,6 @@
           <w:numId w:val="2"/>
         </w:numPr>
         <w:jc w:val="center"/>
-        <w:rPr>
-          <w:rFonts w:hint="eastAsia"/>
-        </w:rPr>
       </w:pPr>
       <w:r>
         <w:rPr>
@@ -51,9 +45,6 @@
           <w:numId w:val="2"/>
         </w:numPr>
         <w:jc w:val="center"/>
-        <w:rPr>
-          <w:rFonts w:hint="eastAsia"/>
-        </w:rPr>
       </w:pPr>
       <w:r>
         <w:rPr>
@@ -91,9 +82,6 @@
                 <w:ilvl w:val="0"/>
                 <w:numId w:val="2"/>
               </w:numPr>
-              <w:rPr>
-                <w:rFonts w:hint="eastAsia"/>
-              </w:rPr>
             </w:pPr>
             <w:r>
               <w:rPr>
@@ -101,7 +89,23 @@
                 <w:sz w:val="20"/>
                 <w:szCs w:val="20"/>
               </w:rPr>
-              <w:t>{{ courts[0].address.county }}, ss</w:t>
+              <w:t xml:space="preserve">{{ </w:t>
+            </w:r>
+            <w:r>
+              <w:rPr>
+                <w:rFonts w:ascii="sans-serif" w:hAnsi="sans-serif"/>
+                <w:sz w:val="20"/>
+                <w:szCs w:val="20"/>
+              </w:rPr>
+              <w:t>trial_court</w:t>
+            </w:r>
+            <w:r>
+              <w:rPr>
+                <w:rFonts w:ascii="sans-serif" w:hAnsi="sans-serif"/>
+                <w:sz w:val="20"/>
+                <w:szCs w:val="20"/>
+              </w:rPr>
+              <w:t>.address.county }}, ss</w:t>
             </w:r>
             <w:r>
               <w:rPr>
@@ -124,9 +128,6 @@
                 <w:ilvl w:val="0"/>
                 <w:numId w:val="2"/>
               </w:numPr>
-              <w:rPr>
-                <w:rFonts w:hint="eastAsia"/>
-              </w:rPr>
             </w:pPr>
             <w:r>
               <w:rPr>
@@ -134,7 +135,23 @@
                 <w:sz w:val="20"/>
                 <w:szCs w:val="20"/>
               </w:rPr>
-              <w:t>{{ courts[0] }}</w:t>
+              <w:t xml:space="preserve">{{ </w:t>
+            </w:r>
+            <w:r>
+              <w:rPr>
+                <w:rFonts w:ascii="sans-serif" w:hAnsi="sans-serif"/>
+                <w:sz w:val="20"/>
+                <w:szCs w:val="20"/>
+              </w:rPr>
+              <w:t>trial_court</w:t>
+            </w:r>
+            <w:r>
+              <w:rPr>
+                <w:rFonts w:ascii="sans-serif" w:hAnsi="sans-serif"/>
+                <w:sz w:val="20"/>
+                <w:szCs w:val="20"/>
+              </w:rPr>
+              <w:t xml:space="preserve"> }}</w:t>
             </w:r>
             <w:r>
               <w:rPr>
@@ -160,9 +177,6 @@
                 <w:ilvl w:val="0"/>
                 <w:numId w:val="2"/>
               </w:numPr>
-              <w:rPr>
-                <w:rFonts w:hint="eastAsia"/>
-              </w:rPr>
             </w:pPr>
           </w:p>
         </w:tc>
@@ -177,9 +191,6 @@
                 <w:ilvl w:val="5"/>
                 <w:numId w:val="2"/>
               </w:numPr>
-              <w:rPr>
-                <w:rFonts w:hint="eastAsia"/>
-              </w:rPr>
             </w:pPr>
             <w:r>
               <w:rPr>
@@ -204,9 +215,6 @@
                 <w:ilvl w:val="0"/>
                 <w:numId w:val="2"/>
               </w:numPr>
-              <w:rPr>
-                <w:rFonts w:hint="eastAsia"/>
-              </w:rPr>
             </w:pPr>
             <w:r>
               <w:rPr>
@@ -223,9 +231,6 @@
                 <w:ilvl w:val="0"/>
                 <w:numId w:val="2"/>
               </w:numPr>
-              <w:rPr>
-                <w:rFonts w:hint="eastAsia"/>
-              </w:rPr>
             </w:pPr>
             <w:r>
               <w:rPr>
@@ -248,9 +253,6 @@
                 <w:ilvl w:val="5"/>
                 <w:numId w:val="2"/>
               </w:numPr>
-              <w:rPr>
-                <w:rFonts w:hint="eastAsia"/>
-              </w:rPr>
             </w:pPr>
           </w:p>
         </w:tc>
@@ -267,9 +269,6 @@
                 <w:ilvl w:val="0"/>
                 <w:numId w:val="2"/>
               </w:numPr>
-              <w:rPr>
-                <w:rFonts w:hint="eastAsia"/>
-              </w:rPr>
             </w:pPr>
             <w:r>
               <w:rPr>
@@ -308,9 +307,6 @@
                 <w:ilvl w:val="0"/>
                 <w:numId w:val="2"/>
               </w:numPr>
-              <w:rPr>
-                <w:rFonts w:hint="eastAsia"/>
-              </w:rPr>
             </w:pPr>
             <w:r>
               <w:rPr>
@@ -376,6 +372,304 @@
         <w:t>Defendant</w:t>
       </w:r>
     </w:p>
+    <w:p/>
+    <w:p>
+      <w:r>
+        <w:t xml:space="preserve">{%p for field in </w:t>
+      </w:r>
+      <w:r>
+        <w:t>A_Plaintiff_Confidential_Information0011_attachment</w:t>
+      </w:r>
+      <w:r>
+        <w:t>.overflow() %}</w:t>
+      </w:r>
+    </w:p>
+    <w:p>
+      <w:r>
+        <w:t xml:space="preserve">{%p if field.is_object_list() %} </w:t>
+      </w:r>
+    </w:p>
+    <w:p>
+      <w:pPr>
+        <w:pStyle w:val="Heading2"/>
+        <w:numPr>
+          <w:ilvl w:val="1"/>
+          <w:numId w:val="3"/>
+        </w:numPr>
+      </w:pPr>
+      <w:r>
+        <w:t>{{ field.label }}</w:t>
+      </w:r>
+    </w:p>
+    <w:tbl>
+      <w:tblPr>
+        <w:tblStyle w:val="TableGrid"/>
+        <w:tblW w:w="0" w:type="auto"/>
+        <w:tblLook w:val="04A0" w:firstRow="1" w:lastRow="0" w:firstColumn="1" w:lastColumn="0" w:noHBand="0" w:noVBand="1"/>
+      </w:tblPr>
+      <w:tblGrid>
+        <w:gridCol w:w="3116"/>
+        <w:gridCol w:w="3117"/>
+        <w:gridCol w:w="3117"/>
+      </w:tblGrid>
+      <w:tr>
+        <w:tc>
+          <w:tcPr>
+            <w:tcW w:w="3116" w:type="dxa"/>
+          </w:tcPr>
+          <w:p>
+            <w:pPr>
+              <w:rPr>
+                <w:b/>
+              </w:rPr>
+            </w:pPr>
+            <w:r>
+              <w:rPr>
+                <w:b/>
+              </w:rPr>
+              <w:t>{%tc for column in field.columns() %}</w:t>
+            </w:r>
+          </w:p>
+        </w:tc>
+        <w:tc>
+          <w:tcPr>
+            <w:tcW w:w="3117" w:type="dxa"/>
+          </w:tcPr>
+          <w:p>
+            <w:pPr>
+              <w:rPr>
+                <w:b/>
+              </w:rPr>
+            </w:pPr>
+            <w:r>
+              <w:rPr>
+                <w:b/>
+              </w:rPr>
+              <w:t>{{ label(column)</w:t>
+            </w:r>
+            <w:r>
+              <w:rPr>
+                <w:b/>
+              </w:rPr>
+              <w:t>.capitalize()</w:t>
+            </w:r>
+            <w:r>
+              <w:rPr>
+                <w:b/>
+              </w:rPr>
+              <w:t xml:space="preserve"> }}</w:t>
+            </w:r>
+          </w:p>
+        </w:tc>
+        <w:tc>
+          <w:tcPr>
+            <w:tcW w:w="3117" w:type="dxa"/>
+          </w:tcPr>
+          <w:p>
+            <w:pPr>
+              <w:rPr>
+                <w:b/>
+              </w:rPr>
+            </w:pPr>
+            <w:r>
+              <w:rPr>
+                <w:b/>
+              </w:rPr>
+              <w:t>{%tc endfor %}</w:t>
+            </w:r>
+          </w:p>
+        </w:tc>
+      </w:tr>
+      <w:tr>
+        <w:tc>
+          <w:tcPr>
+            <w:tcW w:w="3116" w:type="dxa"/>
+          </w:tcPr>
+          <w:p>
+            <w:r>
+              <w:t>{%tr for row in field.overflow_value() %}</w:t>
+            </w:r>
+          </w:p>
+        </w:tc>
+        <w:tc>
+          <w:tcPr>
+            <w:tcW w:w="3117" w:type="dxa"/>
+          </w:tcPr>
+          <w:p/>
+        </w:tc>
+        <w:tc>
+          <w:tcPr>
+            <w:tcW w:w="3117" w:type="dxa"/>
+          </w:tcPr>
+          <w:p/>
+        </w:tc>
+      </w:tr>
+      <w:tr>
+        <w:tc>
+          <w:tcPr>
+            <w:tcW w:w="3116" w:type="dxa"/>
+          </w:tcPr>
+          <w:p>
+            <w:r>
+              <w:t>{%tc for column in field.columns() %}</w:t>
+            </w:r>
+          </w:p>
+        </w:tc>
+        <w:tc>
+          <w:tcPr>
+            <w:tcW w:w="3117" w:type="dxa"/>
+          </w:tcPr>
+          <w:p>
+            <w:r>
+              <w:t>{{ safeattr(row, key(column)) }}</w:t>
+            </w:r>
+          </w:p>
+        </w:tc>
+        <w:tc>
+          <w:tcPr>
+            <w:tcW w:w="3117" w:type="dxa"/>
+          </w:tcPr>
+          <w:p>
+            <w:r>
+              <w:t>{%tc endfor %}</w:t>
+            </w:r>
+          </w:p>
+        </w:tc>
+      </w:tr>
+      <w:tr>
+        <w:tc>
+          <w:tcPr>
+            <w:tcW w:w="3116" w:type="dxa"/>
+          </w:tcPr>
+          <w:p>
+            <w:r>
+              <w:t>{%tr endfor %}</w:t>
+            </w:r>
+          </w:p>
+        </w:tc>
+        <w:tc>
+          <w:tcPr>
+            <w:tcW w:w="3117" w:type="dxa"/>
+          </w:tcPr>
+          <w:p/>
+        </w:tc>
+        <w:tc>
+          <w:tcPr>
+            <w:tcW w:w="3117" w:type="dxa"/>
+          </w:tcPr>
+          <w:p/>
+        </w:tc>
+      </w:tr>
+    </w:tbl>
+    <w:p>
+      <w:r>
+        <w:t>{%p elif field.is_list() %}</w:t>
+      </w:r>
+    </w:p>
+    <w:p>
+      <w:pPr>
+        <w:pStyle w:val="Heading2"/>
+        <w:numPr>
+          <w:ilvl w:val="1"/>
+          <w:numId w:val="3"/>
+        </w:numPr>
+      </w:pPr>
+      <w:r>
+        <w:t>{{ field.label }}</w:t>
+      </w:r>
+    </w:p>
+    <w:p>
+      <w:pPr>
+        <w:pStyle w:val="ListParagraph"/>
+        <w:numPr>
+          <w:ilvl w:val="0"/>
+          <w:numId w:val="5"/>
+        </w:numPr>
+      </w:pPr>
+      <w:r>
+        <w:t>{%p for item in field.overflow_value() %}</w:t>
+      </w:r>
+    </w:p>
+    <w:p>
+      <w:pPr>
+        <w:pStyle w:val="ListParagraph"/>
+        <w:numPr>
+          <w:ilvl w:val="0"/>
+          <w:numId w:val="5"/>
+        </w:numPr>
+      </w:pPr>
+      <w:r>
+        <w:t>{{ item }}</w:t>
+      </w:r>
+      <w:bookmarkStart w:id="0" w:name="_GoBack"/>
+      <w:bookmarkEnd w:id="0"/>
+    </w:p>
+    <w:p>
+      <w:pPr>
+        <w:pStyle w:val="ListParagraph"/>
+        <w:numPr>
+          <w:ilvl w:val="0"/>
+          <w:numId w:val="5"/>
+        </w:numPr>
+      </w:pPr>
+      <w:r>
+        <w:t>{%p endfor %}</w:t>
+      </w:r>
+    </w:p>
+    <w:p>
+      <w:r>
+        <w:t>{%p else %}</w:t>
+      </w:r>
+    </w:p>
+    <w:p/>
+    <w:p>
+      <w:r>
+        <w:rPr>
+          <w:b/>
+        </w:rPr>
+        <w:t>{{ field.</w:t>
+      </w:r>
+      <w:r>
+        <w:rPr>
+          <w:b/>
+        </w:rPr>
+        <w:t>label</w:t>
+      </w:r>
+      <w:r>
+        <w:rPr>
+          <w:b/>
+        </w:rPr>
+        <w:t xml:space="preserve"> }}</w:t>
+      </w:r>
+      <w:r>
+        <w:t>: {{ field.overflow_value(</w:t>
+      </w:r>
+      <w:r>
+        <w:t>overflow_message=</w:t>
+      </w:r>
+      <w:r>
+        <w:t xml:space="preserve"> </w:t>
+      </w:r>
+      <w:r>
+        <w:t>A_Plaintiff_Confidential_Information0011_attachment</w:t>
+      </w:r>
+      <w:r>
+        <w:t>.default_overflow_message</w:t>
+      </w:r>
+      <w:r>
+        <w:t>) }}</w:t>
+      </w:r>
+    </w:p>
+    <w:p>
+      <w:r>
+        <w:t>{%p endif %}</w:t>
+      </w:r>
+    </w:p>
+    <w:p>
+      <w:r>
+        <w:t>{%p endfor %}</w:t>
+      </w:r>
+    </w:p>
     <w:p>
       <w:pPr>
         <w:rPr>
@@ -384,169 +678,6 @@
           <w:szCs w:val="20"/>
         </w:rPr>
       </w:pPr>
-    </w:p>
-    <w:p>
-      <w:pPr>
-        <w:rPr>
-          <w:rFonts w:ascii="sans-serif" w:hAnsi="sans-serif" w:hint="eastAsia"/>
-          <w:sz w:val="20"/>
-          <w:szCs w:val="20"/>
-        </w:rPr>
-      </w:pPr>
-      <w:r>
-        <w:rPr>
-          <w:rFonts w:ascii="sans-serif" w:hAnsi="sans-serif"/>
-          <w:sz w:val="20"/>
-          <w:szCs w:val="20"/>
-        </w:rPr>
-        <w:t>{%p for x in txtFieldsList_confidential %}</w:t>
-      </w:r>
-    </w:p>
-    <w:p>
-      <w:pPr>
-        <w:rPr>
-          <w:rFonts w:ascii="sans-serif" w:hAnsi="sans-serif"/>
-          <w:b/>
-          <w:bCs/>
-          <w:sz w:val="20"/>
-          <w:szCs w:val="20"/>
-        </w:rPr>
-      </w:pPr>
-      <w:r>
-        <w:rPr>
-          <w:rFonts w:ascii="sans-serif" w:hAnsi="sans-serif"/>
-          <w:b/>
-          <w:bCs/>
-          <w:sz w:val="20"/>
-          <w:szCs w:val="20"/>
-        </w:rPr>
-        <w:t>{{ x['title'] }}</w:t>
-      </w:r>
-    </w:p>
-    <w:p>
-      <w:pPr>
-        <w:rPr>
-          <w:rFonts w:ascii="sans-serif" w:hAnsi="sans-serif" w:hint="eastAsia"/>
-          <w:sz w:val="20"/>
-          <w:szCs w:val="20"/>
-        </w:rPr>
-      </w:pPr>
-      <w:r>
-        <w:rPr>
-          <w:rFonts w:ascii="sans-serif" w:hAnsi="sans-serif"/>
-          <w:sz w:val="20"/>
-          <w:szCs w:val="20"/>
-        </w:rPr>
-        <w:t>{%p for item in x['value'] %}</w:t>
-      </w:r>
-      <w:bookmarkStart w:id="0" w:name="_GoBack"/>
-      <w:bookmarkEnd w:id="0"/>
-    </w:p>
-    <w:p>
-      <w:pPr>
-        <w:rPr>
-          <w:rFonts w:ascii="sans-serif" w:hAnsi="sans-serif"/>
-          <w:sz w:val="20"/>
-          <w:szCs w:val="20"/>
-        </w:rPr>
-      </w:pPr>
-      <w:r>
-        <w:rPr>
-          <w:rFonts w:ascii="sans-serif" w:hAnsi="sans-serif"/>
-          <w:sz w:val="20"/>
-          <w:szCs w:val="20"/>
-        </w:rPr>
-        <w:t>{{</w:t>
-      </w:r>
-      <w:r>
-        <w:rPr>
-          <w:rFonts w:ascii="sans-serif" w:hAnsi="sans-serif"/>
-          <w:sz w:val="20"/>
-          <w:szCs w:val="20"/>
-        </w:rPr>
-        <w:t>p</w:t>
-      </w:r>
-      <w:r>
-        <w:rPr>
-          <w:rFonts w:ascii="sans-serif" w:hAnsi="sans-serif"/>
-          <w:sz w:val="20"/>
-          <w:szCs w:val="20"/>
-        </w:rPr>
-        <w:t xml:space="preserve"> </w:t>
-      </w:r>
-      <w:r>
-        <w:rPr>
-          <w:rFonts w:ascii="sans-serif" w:hAnsi="sans-serif"/>
-          <w:sz w:val="20"/>
-          <w:szCs w:val="20"/>
-        </w:rPr>
-        <w:t>item</w:t>
-      </w:r>
-      <w:r>
-        <w:rPr>
-          <w:rFonts w:ascii="sans-serif" w:hAnsi="sans-serif"/>
-          <w:sz w:val="20"/>
-          <w:szCs w:val="20"/>
-        </w:rPr>
-        <w:t xml:space="preserve"> | markdown</w:t>
-      </w:r>
-      <w:r>
-        <w:rPr>
-          <w:rFonts w:ascii="sans-serif" w:hAnsi="sans-serif"/>
-          <w:sz w:val="20"/>
-          <w:szCs w:val="20"/>
-        </w:rPr>
-        <w:t xml:space="preserve"> }}</w:t>
-      </w:r>
-    </w:p>
-    <w:p>
-      <w:pPr>
-        <w:rPr>
-          <w:rFonts w:hint="eastAsia"/>
-        </w:rPr>
-      </w:pPr>
-      <w:r>
-        <w:rPr>
-          <w:rFonts w:ascii="sans-serif" w:hAnsi="sans-serif"/>
-          <w:sz w:val="20"/>
-          <w:szCs w:val="20"/>
-        </w:rPr>
-        <w:t>{%p endfor %}</w:t>
-      </w:r>
-    </w:p>
-    <w:p>
-      <w:pPr>
-        <w:rPr>
-          <w:rFonts w:ascii="sans-serif" w:hAnsi="sans-serif" w:hint="eastAsia"/>
-          <w:sz w:val="20"/>
-          <w:szCs w:val="20"/>
-        </w:rPr>
-      </w:pPr>
-      <w:r>
-        <w:rPr>
-          <w:rFonts w:ascii="sans-serif" w:hAnsi="sans-serif"/>
-          <w:sz w:val="20"/>
-          <w:szCs w:val="20"/>
-        </w:rPr>
-        <w:t xml:space="preserve">    </w:t>
-      </w:r>
-    </w:p>
-    <w:p>
-      <w:pPr>
-        <w:rPr>
-          <w:rFonts w:ascii="sans-serif" w:hAnsi="sans-serif" w:hint="eastAsia"/>
-          <w:sz w:val="20"/>
-          <w:szCs w:val="20"/>
-        </w:rPr>
-      </w:pPr>
-      <w:r>
-        <w:rPr>
-          <w:rFonts w:ascii="sans-serif" w:hAnsi="sans-serif"/>
-          <w:sz w:val="20"/>
-          <w:szCs w:val="20"/>
-        </w:rPr>
-        <w:t>{%p endfor %}</w:t>
-      </w:r>
     </w:p>
     <w:sectPr>
       <w:headerReference w:type="default" r:id="rId7"/>
@@ -564,11 +695,6 @@
 <w:endnotes xmlns:wpc="http://schemas.microsoft.com/office/word/2010/wordprocessingCanvas" xmlns:cx="http://schemas.microsoft.com/office/drawing/2014/chartex" xmlns:cx1="http://schemas.microsoft.com/office/drawing/2015/9/8/chartex" xmlns:mc="http://schemas.openxmlformats.org/markup-compatibility/2006" xmlns:o="urn:schemas-microsoft-com:office:office" xmlns:r="http://schemas.openxmlformats.org/officeDocument/2006/relationships" xmlns:m="http://schemas.openxmlformats.org/officeDocument/2006/math" xmlns:v="urn:schemas-microsoft-com:vml" xmlns:wp14="http://schemas.microsoft.com/office/word/2010/wordprocessingDrawing" xmlns:wp="http://schemas.openxmlformats.org/drawingml/2006/wordprocessingDrawing" xmlns:w10="urn:schemas-microsoft-com:office:word" xmlns:w="http://schemas.openxmlformats.org/wordprocessingml/2006/main" xmlns:w14="http://schemas.microsoft.com/office/word/2010/wordml" xmlns:w15="http://schemas.microsoft.com/office/word/2012/wordml" xmlns:w16se="http://schemas.microsoft.com/office/word/2015/wordml/symex" xmlns:wpg="http://schemas.microsoft.com/office/word/2010/wordprocessingGroup" xmlns:wpi="http://schemas.microsoft.com/office/word/2010/wordprocessingInk" xmlns:wne="http://schemas.microsoft.com/office/word/2006/wordml" xmlns:wps="http://schemas.microsoft.com/office/word/2010/wordprocessingShape" mc:Ignorable="w14 w15 w16se wp14">
   <w:endnote w:type="separator" w:id="-1">
     <w:p>
-      <w:pPr>
-        <w:rPr>
-          <w:rFonts w:hint="eastAsia"/>
-        </w:rPr>
-      </w:pPr>
       <w:r>
         <w:separator/>
       </w:r>
@@ -576,11 +702,6 @@
   </w:endnote>
   <w:endnote w:type="continuationSeparator" w:id="0">
     <w:p>
-      <w:pPr>
-        <w:rPr>
-          <w:rFonts w:hint="eastAsia"/>
-        </w:rPr>
-      </w:pPr>
       <w:r>
         <w:continuationSeparator/>
       </w:r>
@@ -593,11 +714,6 @@
 <w:footnotes xmlns:wpc="http://schemas.microsoft.com/office/word/2010/wordprocessingCanvas" xmlns:cx="http://schemas.microsoft.com/office/drawing/2014/chartex" xmlns:cx1="http://schemas.microsoft.com/office/drawing/2015/9/8/chartex" xmlns:mc="http://schemas.openxmlformats.org/markup-compatibility/2006" xmlns:o="urn:schemas-microsoft-com:office:office" xmlns:r="http://schemas.openxmlformats.org/officeDocument/2006/relationships" xmlns:m="http://schemas.openxmlformats.org/officeDocument/2006/math" xmlns:v="urn:schemas-microsoft-com:vml" xmlns:wp14="http://schemas.microsoft.com/office/word/2010/wordprocessingDrawing" xmlns:wp="http://schemas.openxmlformats.org/drawingml/2006/wordprocessingDrawing" xmlns:w10="urn:schemas-microsoft-com:office:word" xmlns:w="http://schemas.openxmlformats.org/wordprocessingml/2006/main" xmlns:w14="http://schemas.microsoft.com/office/word/2010/wordml" xmlns:w15="http://schemas.microsoft.com/office/word/2012/wordml" xmlns:w16se="http://schemas.microsoft.com/office/word/2015/wordml/symex" xmlns:wpg="http://schemas.microsoft.com/office/word/2010/wordprocessingGroup" xmlns:wpi="http://schemas.microsoft.com/office/word/2010/wordprocessingInk" xmlns:wne="http://schemas.microsoft.com/office/word/2006/wordml" xmlns:wps="http://schemas.microsoft.com/office/word/2010/wordprocessingShape" mc:Ignorable="w14 w15 w16se wp14">
   <w:footnote w:type="separator" w:id="-1">
     <w:p>
-      <w:pPr>
-        <w:rPr>
-          <w:rFonts w:hint="eastAsia"/>
-        </w:rPr>
-      </w:pPr>
       <w:r>
         <w:separator/>
       </w:r>
@@ -605,11 +721,6 @@
   </w:footnote>
   <w:footnote w:type="continuationSeparator" w:id="0">
     <w:p>
-      <w:pPr>
-        <w:rPr>
-          <w:rFonts w:hint="eastAsia"/>
-        </w:rPr>
-      </w:pPr>
       <w:r>
         <w:continuationSeparator/>
       </w:r>
@@ -624,9 +735,6 @@
     <w:pPr>
       <w:pStyle w:val="Header"/>
       <w:jc w:val="center"/>
-      <w:rPr>
-        <w:rFonts w:hint="eastAsia"/>
-      </w:rPr>
     </w:pPr>
     <w:r>
       <w:t>ADDENDUM—CONFIDENTIAL INFORMATION FORM—{{ users}} v. {{ other_parties }}</w:t>
@@ -635,9 +743,6 @@
   <w:p>
     <w:pPr>
       <w:pStyle w:val="Header"/>
-      <w:rPr>
-        <w:rFonts w:hint="eastAsia"/>
-      </w:rPr>
     </w:pPr>
   </w:p>
 </w:hdr>
@@ -646,6 +751,308 @@
 <file path=word/numbering.xml><?xml version="1.0" encoding="utf-8"?>
 <w:numbering xmlns:wpc="http://schemas.microsoft.com/office/word/2010/wordprocessingCanvas" xmlns:cx="http://schemas.microsoft.com/office/drawing/2014/chartex" xmlns:cx1="http://schemas.microsoft.com/office/drawing/2015/9/8/chartex" xmlns:mc="http://schemas.openxmlformats.org/markup-compatibility/2006" xmlns:o="urn:schemas-microsoft-com:office:office" xmlns:r="http://schemas.openxmlformats.org/officeDocument/2006/relationships" xmlns:m="http://schemas.openxmlformats.org/officeDocument/2006/math" xmlns:v="urn:schemas-microsoft-com:vml" xmlns:wp14="http://schemas.microsoft.com/office/word/2010/wordprocessingDrawing" xmlns:wp="http://schemas.openxmlformats.org/drawingml/2006/wordprocessingDrawing" xmlns:w10="urn:schemas-microsoft-com:office:word" xmlns:w="http://schemas.openxmlformats.org/wordprocessingml/2006/main" xmlns:w14="http://schemas.microsoft.com/office/word/2010/wordml" xmlns:w15="http://schemas.microsoft.com/office/word/2012/wordml" xmlns:w16se="http://schemas.microsoft.com/office/word/2015/wordml/symex" xmlns:wpg="http://schemas.microsoft.com/office/word/2010/wordprocessingGroup" xmlns:wpi="http://schemas.microsoft.com/office/word/2010/wordprocessingInk" xmlns:wne="http://schemas.microsoft.com/office/word/2006/wordml" xmlns:wps="http://schemas.microsoft.com/office/word/2010/wordprocessingShape" mc:Ignorable="w14 w15 w16se wp14">
   <w:abstractNum w:abstractNumId="0" w15:restartNumberingAfterBreak="0">
+    <w:nsid w:val="0D5A6C12"/>
+    <w:multiLevelType w:val="multilevel"/>
+    <w:tmpl w:val="7BD4E736"/>
+    <w:lvl w:ilvl="0">
+      <w:start w:val="1"/>
+      <w:numFmt w:val="none"/>
+      <w:suff w:val="nothing"/>
+      <w:lvlText w:val=""/>
+      <w:lvlJc w:val="left"/>
+      <w:pPr>
+        <w:ind w:left="0" w:firstLine="0"/>
+      </w:pPr>
+    </w:lvl>
+    <w:lvl w:ilvl="1">
+      <w:start w:val="1"/>
+      <w:numFmt w:val="none"/>
+      <w:suff w:val="nothing"/>
+      <w:lvlText w:val=""/>
+      <w:lvlJc w:val="left"/>
+      <w:pPr>
+        <w:ind w:left="0" w:firstLine="0"/>
+      </w:pPr>
+    </w:lvl>
+    <w:lvl w:ilvl="2">
+      <w:start w:val="1"/>
+      <w:numFmt w:val="none"/>
+      <w:suff w:val="nothing"/>
+      <w:lvlText w:val=""/>
+      <w:lvlJc w:val="left"/>
+      <w:pPr>
+        <w:ind w:left="0" w:firstLine="0"/>
+      </w:pPr>
+    </w:lvl>
+    <w:lvl w:ilvl="3">
+      <w:start w:val="1"/>
+      <w:numFmt w:val="none"/>
+      <w:suff w:val="nothing"/>
+      <w:lvlText w:val=""/>
+      <w:lvlJc w:val="left"/>
+      <w:pPr>
+        <w:ind w:left="0" w:firstLine="0"/>
+      </w:pPr>
+    </w:lvl>
+    <w:lvl w:ilvl="4">
+      <w:start w:val="1"/>
+      <w:numFmt w:val="none"/>
+      <w:suff w:val="nothing"/>
+      <w:lvlText w:val=""/>
+      <w:lvlJc w:val="left"/>
+      <w:pPr>
+        <w:ind w:left="0" w:firstLine="0"/>
+      </w:pPr>
+    </w:lvl>
+    <w:lvl w:ilvl="5">
+      <w:start w:val="1"/>
+      <w:numFmt w:val="none"/>
+      <w:suff w:val="nothing"/>
+      <w:lvlText w:val=""/>
+      <w:lvlJc w:val="left"/>
+      <w:pPr>
+        <w:ind w:left="0" w:firstLine="0"/>
+      </w:pPr>
+    </w:lvl>
+    <w:lvl w:ilvl="6">
+      <w:start w:val="1"/>
+      <w:numFmt w:val="none"/>
+      <w:suff w:val="nothing"/>
+      <w:lvlText w:val=""/>
+      <w:lvlJc w:val="left"/>
+      <w:pPr>
+        <w:ind w:left="0" w:firstLine="0"/>
+      </w:pPr>
+    </w:lvl>
+    <w:lvl w:ilvl="7">
+      <w:start w:val="1"/>
+      <w:numFmt w:val="none"/>
+      <w:suff w:val="nothing"/>
+      <w:lvlText w:val=""/>
+      <w:lvlJc w:val="left"/>
+      <w:pPr>
+        <w:ind w:left="0" w:firstLine="0"/>
+      </w:pPr>
+    </w:lvl>
+    <w:lvl w:ilvl="8">
+      <w:start w:val="1"/>
+      <w:numFmt w:val="none"/>
+      <w:suff w:val="nothing"/>
+      <w:lvlText w:val=""/>
+      <w:lvlJc w:val="left"/>
+      <w:pPr>
+        <w:ind w:left="0" w:firstLine="0"/>
+      </w:pPr>
+    </w:lvl>
+  </w:abstractNum>
+  <w:abstractNum w:abstractNumId="1" w15:restartNumberingAfterBreak="0">
+    <w:nsid w:val="280E6463"/>
+    <w:multiLevelType w:val="hybridMultilevel"/>
+    <w:tmpl w:val="8F7C31DC"/>
+    <w:lvl w:ilvl="0" w:tplc="BB8EC770">
+      <w:numFmt w:val="bullet"/>
+      <w:lvlText w:val=""/>
+      <w:lvlJc w:val="left"/>
+      <w:pPr>
+        <w:ind w:left="720" w:hanging="360"/>
+      </w:pPr>
+      <w:rPr>
+        <w:rFonts w:ascii="Symbol" w:eastAsiaTheme="minorHAnsi" w:hAnsi="Symbol" w:cstheme="minorBidi" w:hint="default"/>
+      </w:rPr>
+    </w:lvl>
+    <w:lvl w:ilvl="1" w:tplc="04090003" w:tentative="1">
+      <w:start w:val="1"/>
+      <w:numFmt w:val="bullet"/>
+      <w:lvlText w:val="o"/>
+      <w:lvlJc w:val="left"/>
+      <w:pPr>
+        <w:ind w:left="1440" w:hanging="360"/>
+      </w:pPr>
+      <w:rPr>
+        <w:rFonts w:ascii="Courier New" w:hAnsi="Courier New" w:cs="Courier New" w:hint="default"/>
+      </w:rPr>
+    </w:lvl>
+    <w:lvl w:ilvl="2" w:tplc="04090005" w:tentative="1">
+      <w:start w:val="1"/>
+      <w:numFmt w:val="bullet"/>
+      <w:lvlText w:val=""/>
+      <w:lvlJc w:val="left"/>
+      <w:pPr>
+        <w:ind w:left="2160" w:hanging="360"/>
+      </w:pPr>
+      <w:rPr>
+        <w:rFonts w:ascii="Wingdings" w:hAnsi="Wingdings" w:hint="default"/>
+      </w:rPr>
+    </w:lvl>
+    <w:lvl w:ilvl="3" w:tplc="04090001" w:tentative="1">
+      <w:start w:val="1"/>
+      <w:numFmt w:val="bullet"/>
+      <w:lvlText w:val=""/>
+      <w:lvlJc w:val="left"/>
+      <w:pPr>
+        <w:ind w:left="2880" w:hanging="360"/>
+      </w:pPr>
+      <w:rPr>
+        <w:rFonts w:ascii="Symbol" w:hAnsi="Symbol" w:hint="default"/>
+      </w:rPr>
+    </w:lvl>
+    <w:lvl w:ilvl="4" w:tplc="04090003" w:tentative="1">
+      <w:start w:val="1"/>
+      <w:numFmt w:val="bullet"/>
+      <w:lvlText w:val="o"/>
+      <w:lvlJc w:val="left"/>
+      <w:pPr>
+        <w:ind w:left="3600" w:hanging="360"/>
+      </w:pPr>
+      <w:rPr>
+        <w:rFonts w:ascii="Courier New" w:hAnsi="Courier New" w:cs="Courier New" w:hint="default"/>
+      </w:rPr>
+    </w:lvl>
+    <w:lvl w:ilvl="5" w:tplc="04090005" w:tentative="1">
+      <w:start w:val="1"/>
+      <w:numFmt w:val="bullet"/>
+      <w:lvlText w:val=""/>
+      <w:lvlJc w:val="left"/>
+      <w:pPr>
+        <w:ind w:left="4320" w:hanging="360"/>
+      </w:pPr>
+      <w:rPr>
+        <w:rFonts w:ascii="Wingdings" w:hAnsi="Wingdings" w:hint="default"/>
+      </w:rPr>
+    </w:lvl>
+    <w:lvl w:ilvl="6" w:tplc="04090001" w:tentative="1">
+      <w:start w:val="1"/>
+      <w:numFmt w:val="bullet"/>
+      <w:lvlText w:val=""/>
+      <w:lvlJc w:val="left"/>
+      <w:pPr>
+        <w:ind w:left="5040" w:hanging="360"/>
+      </w:pPr>
+      <w:rPr>
+        <w:rFonts w:ascii="Symbol" w:hAnsi="Symbol" w:hint="default"/>
+      </w:rPr>
+    </w:lvl>
+    <w:lvl w:ilvl="7" w:tplc="04090003" w:tentative="1">
+      <w:start w:val="1"/>
+      <w:numFmt w:val="bullet"/>
+      <w:lvlText w:val="o"/>
+      <w:lvlJc w:val="left"/>
+      <w:pPr>
+        <w:ind w:left="5760" w:hanging="360"/>
+      </w:pPr>
+      <w:rPr>
+        <w:rFonts w:ascii="Courier New" w:hAnsi="Courier New" w:cs="Courier New" w:hint="default"/>
+      </w:rPr>
+    </w:lvl>
+    <w:lvl w:ilvl="8" w:tplc="04090005" w:tentative="1">
+      <w:start w:val="1"/>
+      <w:numFmt w:val="bullet"/>
+      <w:lvlText w:val=""/>
+      <w:lvlJc w:val="left"/>
+      <w:pPr>
+        <w:ind w:left="6480" w:hanging="360"/>
+      </w:pPr>
+      <w:rPr>
+        <w:rFonts w:ascii="Wingdings" w:hAnsi="Wingdings" w:hint="default"/>
+      </w:rPr>
+    </w:lvl>
+  </w:abstractNum>
+  <w:abstractNum w:abstractNumId="2" w15:restartNumberingAfterBreak="0">
+    <w:nsid w:val="2E7C0C43"/>
+    <w:multiLevelType w:val="multilevel"/>
+    <w:tmpl w:val="198EB924"/>
+    <w:lvl w:ilvl="0">
+      <w:start w:val="1"/>
+      <w:numFmt w:val="none"/>
+      <w:suff w:val="nothing"/>
+      <w:lvlText w:val=""/>
+      <w:lvlJc w:val="left"/>
+      <w:pPr>
+        <w:ind w:left="0" w:firstLine="0"/>
+      </w:pPr>
+    </w:lvl>
+    <w:lvl w:ilvl="1">
+      <w:start w:val="1"/>
+      <w:numFmt w:val="none"/>
+      <w:suff w:val="nothing"/>
+      <w:lvlText w:val=""/>
+      <w:lvlJc w:val="left"/>
+      <w:pPr>
+        <w:ind w:left="0" w:firstLine="0"/>
+      </w:pPr>
+    </w:lvl>
+    <w:lvl w:ilvl="2">
+      <w:start w:val="1"/>
+      <w:numFmt w:val="none"/>
+      <w:suff w:val="nothing"/>
+      <w:lvlText w:val=""/>
+      <w:lvlJc w:val="left"/>
+      <w:pPr>
+        <w:ind w:left="0" w:firstLine="0"/>
+      </w:pPr>
+    </w:lvl>
+    <w:lvl w:ilvl="3">
+      <w:start w:val="1"/>
+      <w:numFmt w:val="none"/>
+      <w:suff w:val="nothing"/>
+      <w:lvlText w:val=""/>
+      <w:lvlJc w:val="left"/>
+      <w:pPr>
+        <w:ind w:left="0" w:firstLine="0"/>
+      </w:pPr>
+    </w:lvl>
+    <w:lvl w:ilvl="4">
+      <w:start w:val="1"/>
+      <w:numFmt w:val="none"/>
+      <w:suff w:val="nothing"/>
+      <w:lvlText w:val=""/>
+      <w:lvlJc w:val="left"/>
+      <w:pPr>
+        <w:ind w:left="0" w:firstLine="0"/>
+      </w:pPr>
+    </w:lvl>
+    <w:lvl w:ilvl="5">
+      <w:start w:val="1"/>
+      <w:numFmt w:val="none"/>
+      <w:suff w:val="nothing"/>
+      <w:lvlText w:val=""/>
+      <w:lvlJc w:val="left"/>
+      <w:pPr>
+        <w:ind w:left="0" w:firstLine="0"/>
+      </w:pPr>
+    </w:lvl>
+    <w:lvl w:ilvl="6">
+      <w:start w:val="1"/>
+      <w:numFmt w:val="none"/>
+      <w:suff w:val="nothing"/>
+      <w:lvlText w:val=""/>
+      <w:lvlJc w:val="left"/>
+      <w:pPr>
+        <w:ind w:left="0" w:firstLine="0"/>
+      </w:pPr>
+    </w:lvl>
+    <w:lvl w:ilvl="7">
+      <w:start w:val="1"/>
+      <w:numFmt w:val="none"/>
+      <w:suff w:val="nothing"/>
+      <w:lvlText w:val=""/>
+      <w:lvlJc w:val="left"/>
+      <w:pPr>
+        <w:ind w:left="0" w:firstLine="0"/>
+      </w:pPr>
+    </w:lvl>
+    <w:lvl w:ilvl="8">
+      <w:start w:val="1"/>
+      <w:numFmt w:val="none"/>
+      <w:suff w:val="nothing"/>
+      <w:lvlText w:val=""/>
+      <w:lvlJc w:val="left"/>
+      <w:pPr>
+        <w:ind w:left="0" w:firstLine="0"/>
+      </w:pPr>
+    </w:lvl>
+  </w:abstractNum>
+  <w:abstractNum w:abstractNumId="3" w15:restartNumberingAfterBreak="0">
     <w:nsid w:val="4CCB3A8B"/>
     <w:multiLevelType w:val="multilevel"/>
     <w:tmpl w:val="27345A04"/>
@@ -742,7 +1149,7 @@
       </w:pPr>
     </w:lvl>
   </w:abstractNum>
-  <w:abstractNum w:abstractNumId="1" w15:restartNumberingAfterBreak="0">
+  <w:abstractNum w:abstractNumId="4" w15:restartNumberingAfterBreak="0">
     <w:nsid w:val="71C31856"/>
     <w:multiLevelType w:val="multilevel"/>
     <w:tmpl w:val="C3CE5EEC"/>
@@ -838,9 +1245,18 @@
     </w:lvl>
   </w:abstractNum>
   <w:num w:numId="1">
+    <w:abstractNumId w:val="3"/>
+  </w:num>
+  <w:num w:numId="2">
+    <w:abstractNumId w:val="4"/>
+  </w:num>
+  <w:num w:numId="3">
+    <w:abstractNumId w:val="2"/>
+  </w:num>
+  <w:num w:numId="4">
     <w:abstractNumId w:val="0"/>
   </w:num>
-  <w:num w:numId="2">
+  <w:num w:numId="5">
     <w:abstractNumId w:val="1"/>
   </w:num>
 </w:numbering>
@@ -861,8 +1277,8 @@
   </w:docDefaults>
   <w:latentStyles w:defLockedState="0" w:defUIPriority="99" w:defSemiHidden="0" w:defUnhideWhenUsed="0" w:defQFormat="0" w:count="371">
     <w:lsdException w:name="Normal" w:uiPriority="0" w:qFormat="1"/>
-    <w:lsdException w:name="heading 1" w:uiPriority="9" w:qFormat="1"/>
-    <w:lsdException w:name="heading 2" w:semiHidden="1" w:uiPriority="9" w:unhideWhenUsed="1" w:qFormat="1"/>
+    <w:lsdException w:name="heading 1" w:uiPriority="0" w:qFormat="1"/>
+    <w:lsdException w:name="heading 2" w:semiHidden="1" w:uiPriority="0" w:unhideWhenUsed="1" w:qFormat="1"/>
     <w:lsdException w:name="heading 3" w:semiHidden="1" w:uiPriority="9" w:unhideWhenUsed="1" w:qFormat="1"/>
     <w:lsdException w:name="heading 4" w:semiHidden="1" w:uiPriority="9" w:unhideWhenUsed="1" w:qFormat="1"/>
     <w:lsdException w:name="heading 5" w:semiHidden="1" w:uiPriority="9" w:unhideWhenUsed="1" w:qFormat="1"/>
@@ -1434,6 +1850,53 @@
       <w:szCs w:val="21"/>
     </w:rPr>
   </w:style>
+  <w:style w:type="table" w:styleId="TableGrid">
+    <w:name w:val="Table Grid"/>
+    <w:basedOn w:val="TableNormal"/>
+    <w:uiPriority w:val="39"/>
+    <w:rsid w:val="005B6185"/>
+    <w:rPr>
+      <w:rFonts w:asciiTheme="minorHAnsi" w:eastAsiaTheme="minorHAnsi" w:hAnsiTheme="minorHAnsi" w:cstheme="minorBidi"/>
+      <w:kern w:val="0"/>
+      <w:sz w:val="22"/>
+      <w:szCs w:val="22"/>
+      <w:lang w:eastAsia="en-US" w:bidi="ar-SA"/>
+    </w:rPr>
+    <w:tblPr>
+      <w:tblBorders>
+        <w:top w:val="single" w:sz="4" w:space="0" w:color="auto"/>
+        <w:left w:val="single" w:sz="4" w:space="0" w:color="auto"/>
+        <w:bottom w:val="single" w:sz="4" w:space="0" w:color="auto"/>
+        <w:right w:val="single" w:sz="4" w:space="0" w:color="auto"/>
+        <w:insideH w:val="single" w:sz="4" w:space="0" w:color="auto"/>
+        <w:insideV w:val="single" w:sz="4" w:space="0" w:color="auto"/>
+      </w:tblBorders>
+    </w:tblPr>
+  </w:style>
+  <w:style w:type="character" w:customStyle="1" w:styleId="pl-s">
+    <w:name w:val="pl-s"/>
+    <w:basedOn w:val="DefaultParagraphFont"/>
+    <w:rsid w:val="005B6185"/>
+  </w:style>
+  <w:style w:type="paragraph" w:styleId="ListParagraph">
+    <w:name w:val="List Paragraph"/>
+    <w:basedOn w:val="Normal"/>
+    <w:uiPriority w:val="34"/>
+    <w:qFormat/>
+    <w:rsid w:val="005B6185"/>
+    <w:pPr>
+      <w:spacing w:after="160" w:line="259" w:lineRule="auto"/>
+      <w:ind w:left="720"/>
+      <w:contextualSpacing/>
+    </w:pPr>
+    <w:rPr>
+      <w:rFonts w:asciiTheme="minorHAnsi" w:eastAsiaTheme="minorHAnsi" w:hAnsiTheme="minorHAnsi" w:cstheme="minorBidi"/>
+      <w:kern w:val="0"/>
+      <w:sz w:val="22"/>
+      <w:szCs w:val="22"/>
+      <w:lang w:eastAsia="en-US" w:bidi="ar-SA"/>
+    </w:rPr>
+  </w:style>
 </w:styles>
 </file>
 

</xml_diff>